<commit_message>
Update project proposala da sadrzi cep
</commit_message>
<xml_diff>
--- a/fajlovi/Project propsal.docx
+++ b/fajlovi/Project propsal.docx
@@ -1162,7 +1162,7 @@
           <w:color w:val="3c78d8"/>
           <w:rtl w:val="0"/>
         </w:rPr>
-        <w:t xml:space="preserve">Pravila za obaveštavanje admina</w:t>
+        <w:t xml:space="preserve">Pravila za obaveštavanje admina (complex event processing)</w:t>
       </w:r>
       <w:r>
         <w:rPr>
@@ -1219,7 +1219,7 @@
           <w:szCs w:val="24"/>
           <w:rtl w:val="0"/>
         </w:rPr>
-        <w:t xml:space="preserve">Ukoliko je jedan model automobila iznajmljivan više od 20 puta u periodu od 6 meseci, administrator će dobiti obaveštenje da mu se preporučuje povećanje broja tih automobila.</w:t>
+        <w:t xml:space="preserve">Ukoliko se neko neusprešno pokuša prijaviti na sistem u roku od 1 minuta više od 5 puta, administrator će dobiti obaveštenje da ima potencijalni napad na sistem.</w:t>
       </w:r>
       <w:r>
         <w:rPr>
@@ -1521,31 +1521,7 @@
           <w:szCs w:val="24"/>
           <w:rtl w:val="0"/>
         </w:rPr>
-        <w:t xml:space="preserve">Ukoliko postoji činjenica “duže eko putovanje”, ativira se pravilo dodaje bodove automobilima koji mogu da pređu preko 500km na jednom puunjenju baterije i generiše činjenicu “hands-free”</w:t>
-      </w:r>
-    </w:p>
-    <w:p>
-      <w:pPr>
-        <w:numPr>
-          <w:ilvl w:val="1"/>
-          <w:numId w:val="7"/>
-        </w:numPr>
-        <w:ind w:left="2160" w:hanging="360"/>
-        <w:rPr>
-          <w:rFonts w:ascii="Times New Roman" w:cs="Times New Roman" w:eastAsia="Times New Roman" w:hAnsi="Times New Roman"/>
-          <w:sz w:val="24"/>
-          <w:szCs w:val="24"/>
-          <w:u w:val="none"/>
-        </w:rPr>
-      </w:pPr>
-      <w:r>
-        <w:rPr>
-          <w:rFonts w:ascii="Times New Roman" w:cs="Times New Roman" w:eastAsia="Times New Roman" w:hAnsi="Times New Roman"/>
-          <w:sz w:val="24"/>
-          <w:szCs w:val="24"/>
-          <w:rtl w:val="0"/>
-        </w:rPr>
-        <w:t xml:space="preserve">Ukoliko postoji činjenica “hands-free” dodaju se bodovi automobilima koji imaju hands-free opciju</w:t>
+        <w:t xml:space="preserve">Ukoliko postoji činjenica “duže eko putovanje”, ativira se pravilo dodaje bodove automobilima koji mogu da pređu preko 500km na jednom puunjenju baterije</w:t>
       </w:r>
     </w:p>
     <w:p>

</xml_diff>